<commit_message>
Improve CV content and fix issues
- Add Projects section with LabanCompiler, ScalaCast, Terraform MCP Server, and Kolo
- Fix education dates (now shows 2018-present for in-progress degree)
- Add Lightbend Academy to Reactive Architecture certification
- Tighten professional summary
- Fix GitHub URL display in cv.md
- Regenerate all output formats (PDF, DOCX, ODT)
</commit_message>
<xml_diff>
--- a/docs/Ivan_Kokalović_CV.docx
+++ b/docs/Ivan_Kokalović_CV.docx
@@ -2,7 +2,7 @@
 <file path=word/document.xml><?xml version="1.0" encoding="utf-8"?>
 <w:document xmlns:w="http://schemas.openxmlformats.org/wordprocessingml/2006/main" xmlns:m="http://schemas.openxmlformats.org/officeDocument/2006/math" xmlns:r="http://schemas.openxmlformats.org/officeDocument/2006/relationships" xmlns:o="urn:schemas-microsoft-com:office:office" xmlns:v="urn:schemas-microsoft-com:vml" xmlns:w10="urn:schemas-microsoft-com:office:word" xmlns:a="http://schemas.openxmlformats.org/drawingml/2006/main" xmlns:pic="http://schemas.openxmlformats.org/drawingml/2006/picture" xmlns:wp="http://schemas.openxmlformats.org/drawingml/2006/wordprocessingDrawing">
   <w:body>
-    <w:bookmarkStart w:id="12" w:name="ivan-kokalovićs-cv"/>
+    <w:bookmarkStart w:id="13" w:name="ivan-kokalovićs-cv"/>
     <w:p>
       <w:pPr>
         <w:pStyle w:val="Heading1"/>
@@ -106,7 +106,7 @@
       <w:r>
         <w:t xml:space="preserve"> </w:t>
       </w:r>
-      <w:hyperlink r:id="rId10">
+      <w:hyperlink r:id="rId12">
         <w:r>
           <w:rPr>
             <w:rStyle w:val="Hyperlink"/>
@@ -115,8 +115,8 @@
         </w:r>
       </w:hyperlink>
     </w:p>
-    <w:bookmarkEnd w:id="12"/>
-    <w:bookmarkStart w:id="19" w:name="experience"/>
+    <w:bookmarkEnd w:id="13"/>
+    <w:bookmarkStart w:id="20" w:name="experience"/>
     <w:p>
       <w:pPr>
         <w:pStyle w:val="Heading1"/>
@@ -125,7 +125,7 @@
         <w:t xml:space="preserve">Experience</w:t>
       </w:r>
     </w:p>
-    <w:bookmarkStart w:id="13" w:name="backend-developer"/>
+    <w:bookmarkStart w:id="14" w:name="backend-developer"/>
     <w:p>
       <w:pPr>
         <w:pStyle w:val="Heading2"/>
@@ -207,8 +207,8 @@
         <w:t xml:space="preserve">Work on infrastructure automation and deployment pipelines</w:t>
       </w:r>
     </w:p>
-    <w:bookmarkEnd w:id="13"/>
-    <w:bookmarkStart w:id="14" w:name="technical-services-engineer"/>
+    <w:bookmarkEnd w:id="14"/>
+    <w:bookmarkStart w:id="15" w:name="technical-services-engineer"/>
     <w:p>
       <w:pPr>
         <w:pStyle w:val="Heading2"/>
@@ -356,8 +356,8 @@
         <w:t xml:space="preserve">Coordinated technical feature requests and participated in customer escalation meetings</w:t>
       </w:r>
     </w:p>
-    <w:bookmarkEnd w:id="14"/>
-    <w:bookmarkStart w:id="15" w:name="fraud-prevention-specialist"/>
+    <w:bookmarkEnd w:id="15"/>
+    <w:bookmarkStart w:id="16" w:name="fraud-prevention-specialist"/>
     <w:p>
       <w:pPr>
         <w:pStyle w:val="Heading2"/>
@@ -483,8 +483,8 @@
         <w:t xml:space="preserve">Served as technical contact point and conducted quarterly fraud analyses</w:t>
       </w:r>
     </w:p>
-    <w:bookmarkEnd w:id="15"/>
-    <w:bookmarkStart w:id="16" w:name="ident-specialist"/>
+    <w:bookmarkEnd w:id="16"/>
+    <w:bookmarkStart w:id="17" w:name="ident-specialist"/>
     <w:p>
       <w:pPr>
         <w:pStyle w:val="Heading2"/>
@@ -588,8 +588,8 @@
         <w:t xml:space="preserve">Handled sensitive information with high level of discretion and professionalism</w:t>
       </w:r>
     </w:p>
-    <w:bookmarkEnd w:id="16"/>
-    <w:bookmarkStart w:id="17" w:name="chief-executive-officer-and-founder"/>
+    <w:bookmarkEnd w:id="17"/>
+    <w:bookmarkStart w:id="18" w:name="chief-executive-officer-and-founder"/>
     <w:p>
       <w:pPr>
         <w:pStyle w:val="Heading2"/>
@@ -693,8 +693,8 @@
         <w:t xml:space="preserve">Built teams that continue to thrive and make impact</w:t>
       </w:r>
     </w:p>
-    <w:bookmarkEnd w:id="17"/>
-    <w:bookmarkStart w:id="18" w:name="information-technology-consultant"/>
+    <w:bookmarkEnd w:id="18"/>
+    <w:bookmarkStart w:id="19" w:name="information-technology-consultant"/>
     <w:p>
       <w:pPr>
         <w:pStyle w:val="Heading2"/>
@@ -820,9 +820,9 @@
         <w:t xml:space="preserve">Developed custom dictionary for OCR engine and assembled distributed system from multiple machines</w:t>
       </w:r>
     </w:p>
-    <w:bookmarkEnd w:id="18"/>
     <w:bookmarkEnd w:id="19"/>
-    <w:bookmarkStart w:id="21" w:name="education"/>
+    <w:bookmarkEnd w:id="20"/>
+    <w:bookmarkStart w:id="22" w:name="education"/>
     <w:p>
       <w:pPr>
         <w:pStyle w:val="Heading1"/>
@@ -831,7 +831,7 @@
         <w:t xml:space="preserve">Education</w:t>
       </w:r>
     </w:p>
-    <w:bookmarkStart w:id="20" w:name="university-of-mostar2018-2019"/>
+    <w:bookmarkStart w:id="21" w:name="university-of-mostar2018-present"/>
     <w:p>
       <w:pPr>
         <w:pStyle w:val="Heading2"/>
@@ -848,7 +848,7 @@
           <w:i/>
           <w:iCs/>
         </w:rPr>
-        <w:t xml:space="preserve">2018 – 2019</w:t>
+        <w:t xml:space="preserve">2018 – present</w:t>
       </w:r>
     </w:p>
     <w:p>
@@ -895,9 +895,9 @@
         <w:t xml:space="preserve">Focus on databases, data science, and financial analysis</w:t>
       </w:r>
     </w:p>
-    <w:bookmarkEnd w:id="20"/>
     <w:bookmarkEnd w:id="21"/>
-    <w:bookmarkStart w:id="22" w:name="skills"/>
+    <w:bookmarkEnd w:id="22"/>
+    <w:bookmarkStart w:id="23" w:name="skills"/>
     <w:p>
       <w:pPr>
         <w:pStyle w:val="Heading1"/>
@@ -1014,8 +1014,8 @@
         <w:t xml:space="preserve">Creative Problem Solving, Project Management, Technical Documentation</w:t>
       </w:r>
     </w:p>
-    <w:bookmarkEnd w:id="22"/>
-    <w:bookmarkStart w:id="23" w:name="certifications"/>
+    <w:bookmarkEnd w:id="23"/>
+    <w:bookmarkStart w:id="24" w:name="certifications"/>
     <w:p>
       <w:pPr>
         <w:pStyle w:val="Heading1"/>
@@ -1053,6 +1053,12 @@
         </w:rPr>
         <w:t xml:space="preserve">Reactive Architecture - Introduction to Reactive Systems:</w:t>
       </w:r>
+      <w:r>
+        <w:t xml:space="preserve"> </w:t>
+      </w:r>
+      <w:r>
+        <w:t xml:space="preserve">Lightbend Academy</w:t>
+      </w:r>
     </w:p>
     <w:p>
       <w:pPr>
@@ -1108,14 +1114,14 @@
         <w:t xml:space="preserve">Atlassian</w:t>
       </w:r>
     </w:p>
-    <w:bookmarkEnd w:id="23"/>
-    <w:bookmarkStart w:id="24" w:name="languages-spoken"/>
+    <w:bookmarkEnd w:id="24"/>
+    <w:bookmarkStart w:id="25" w:name="projects"/>
     <w:p>
       <w:pPr>
         <w:pStyle w:val="Heading1"/>
       </w:pPr>
       <w:r>
-        <w:t xml:space="preserve">Languages Spoken</w:t>
+        <w:t xml:space="preserve">Projects</w:t>
       </w:r>
     </w:p>
     <w:p>
@@ -1127,6 +1133,88 @@
           <w:b/>
           <w:bCs/>
         </w:rPr>
+        <w:t xml:space="preserve">LabanCompiler:</w:t>
+      </w:r>
+      <w:r>
+        <w:t xml:space="preserve"> </w:t>
+      </w:r>
+      <w:r>
+        <w:t xml:space="preserve">Computer vision tool converting video to Labanotation dance notation (Python, 7 stars)</w:t>
+      </w:r>
+    </w:p>
+    <w:p>
+      <w:pPr>
+        <w:pStyle w:val="BodyText"/>
+      </w:pPr>
+      <w:r>
+        <w:rPr>
+          <w:b/>
+          <w:bCs/>
+        </w:rPr>
+        <w:t xml:space="preserve">ScalaCast:</w:t>
+      </w:r>
+      <w:r>
+        <w:t xml:space="preserve"> </w:t>
+      </w:r>
+      <w:r>
+        <w:t xml:space="preserve">Distributed video streaming server with peer discovery and fault tolerance (Scala)</w:t>
+      </w:r>
+    </w:p>
+    <w:p>
+      <w:pPr>
+        <w:pStyle w:val="BodyText"/>
+      </w:pPr>
+      <w:r>
+        <w:rPr>
+          <w:b/>
+          <w:bCs/>
+        </w:rPr>
+        <w:t xml:space="preserve">Terraform MCP Server:</w:t>
+      </w:r>
+      <w:r>
+        <w:t xml:space="preserve"> </w:t>
+      </w:r>
+      <w:r>
+        <w:t xml:space="preserve">Model Context Protocol server for Terraform/IaC automation (Go)</w:t>
+      </w:r>
+    </w:p>
+    <w:p>
+      <w:pPr>
+        <w:pStyle w:val="BodyText"/>
+      </w:pPr>
+      <w:r>
+        <w:rPr>
+          <w:b/>
+          <w:bCs/>
+        </w:rPr>
+        <w:t xml:space="preserve">Kolo:</w:t>
+      </w:r>
+      <w:r>
+        <w:t xml:space="preserve"> </w:t>
+      </w:r>
+      <w:r>
+        <w:t xml:space="preserve">Keycloak CI/CD automation toolkit (TypeScript)</w:t>
+      </w:r>
+    </w:p>
+    <w:bookmarkEnd w:id="25"/>
+    <w:bookmarkStart w:id="26" w:name="languages-spoken"/>
+    <w:p>
+      <w:pPr>
+        <w:pStyle w:val="Heading1"/>
+      </w:pPr>
+      <w:r>
+        <w:t xml:space="preserve">Languages Spoken</w:t>
+      </w:r>
+    </w:p>
+    <w:p>
+      <w:pPr>
+        <w:pStyle w:val="FirstParagraph"/>
+      </w:pPr>
+      <w:r>
+        <w:rPr>
+          <w:b/>
+          <w:bCs/>
+        </w:rPr>
         <w:t xml:space="preserve">Languages:</w:t>
       </w:r>
       <w:r>
@@ -1136,7 +1224,7 @@
         <w:t xml:space="preserve">German (Native), English (Native), Croatian (Native), Serbian (Native), Slovenian (Limited), Spanish (Elementary)</w:t>
       </w:r>
     </w:p>
-    <w:bookmarkEnd w:id="24"/>
+    <w:bookmarkEnd w:id="26"/>
     <w:sectPr>
       <w:footnotePr>
         <w:numRestart w:val="eachSect"/>

</xml_diff>